<commit_message>
Ingreso de instructores, arreglos y barras de vida para los enemigos. Nuevo enemigo: calaca. Ahora los talentos que auemntan estadísticas funcionan correctamente.
</commit_message>
<xml_diff>
--- a/Documentación de Unity.docx
+++ b/Documentación de Unity.docx
@@ -83,19 +83,8 @@
       <w:pPr>
         <w:ind w:left="360"/>
       </w:pPr>
-      <w:proofErr w:type="spellStart"/>
-      <w:r>
-        <w:t>GetAxisRaw</w:t>
-      </w:r>
-      <w:proofErr w:type="spellEnd"/>
-      <w:r>
-        <w:t xml:space="preserve"> permite obtener el valor que el input por defecto cambia </w:t>
-      </w:r>
-      <w:r>
-        <w:t>según</w:t>
-      </w:r>
-      <w:r>
-        <w:t xml:space="preserve"> presionemos las flechas</w:t>
+      <w:r>
+        <w:t>GetAxisRaw permite obtener el valor que el input por defecto cambia según presionemos las flechas</w:t>
       </w:r>
     </w:p>
     <w:p>
@@ -142,30 +131,15 @@
           <w:ilvl w:val="0"/>
           <w:numId w:val="2"/>
         </w:numPr>
-      </w:pPr>
-      <w:proofErr w:type="spellStart"/>
-      <w:r>
-        <w:t>animator.SetFloat</w:t>
-      </w:r>
-      <w:proofErr w:type="spellEnd"/>
-      <w:r>
-        <w:t xml:space="preserve"> ("</w:t>
-      </w:r>
-      <w:proofErr w:type="spellStart"/>
-      <w:r>
-        <w:t>moveX</w:t>
-      </w:r>
-      <w:proofErr w:type="spellEnd"/>
-      <w:r>
-        <w:t>",</w:t>
-      </w:r>
-      <w:proofErr w:type="spellStart"/>
-      <w:r>
-        <w:t>Input.GetAxisRaw</w:t>
-      </w:r>
-      <w:proofErr w:type="spellEnd"/>
-      <w:r>
-        <w:t xml:space="preserve">("Horizontal")); </w:t>
+        <w:rPr>
+          <w:lang w:val="en-US"/>
+        </w:rPr>
+      </w:pPr>
+      <w:r>
+        <w:rPr>
+          <w:lang w:val="en-US"/>
+        </w:rPr>
+        <w:t xml:space="preserve">animator.SetFloat ("moveX",Input.GetAxisRaw("Horizontal")); </w:t>
       </w:r>
     </w:p>
     <w:p>
@@ -190,19 +164,9 @@
       <w:r>
         <w:t>“</w:t>
       </w:r>
-      <w:proofErr w:type="spellStart"/>
-      <w:r>
-        <w:t>Fixed</w:t>
-      </w:r>
-      <w:proofErr w:type="spellEnd"/>
-      <w:r>
-        <w:t xml:space="preserve"> </w:t>
-      </w:r>
-      <w:proofErr w:type="spellStart"/>
-      <w:r>
-        <w:t>duration</w:t>
-      </w:r>
-      <w:proofErr w:type="spellEnd"/>
+      <w:r>
+        <w:t>Fixed duration</w:t>
+      </w:r>
       <w:r>
         <w:t xml:space="preserve">” </w:t>
       </w:r>
@@ -230,32 +194,14 @@
       <w:r>
         <w:t>“</w:t>
       </w:r>
-      <w:proofErr w:type="spellStart"/>
-      <w:r>
-        <w:t>Transition</w:t>
-      </w:r>
-      <w:proofErr w:type="spellEnd"/>
-      <w:r>
-        <w:t xml:space="preserve"> </w:t>
-      </w:r>
-      <w:proofErr w:type="spellStart"/>
-      <w:r>
-        <w:t>duration</w:t>
-      </w:r>
-      <w:proofErr w:type="spellEnd"/>
+      <w:r>
+        <w:t>Transition duration</w:t>
+      </w:r>
       <w:r>
         <w:t>”</w:t>
       </w:r>
       <w:r>
-        <w:t xml:space="preserve"> es el tiempo que se demora en pasar de una </w:t>
-      </w:r>
-      <w:proofErr w:type="spellStart"/>
-      <w:r>
-        <w:t>animacion</w:t>
-      </w:r>
-      <w:proofErr w:type="spellEnd"/>
-      <w:r>
-        <w:t xml:space="preserve"> a otra, de preferencia para el 2d en movimiento ese valor debe ser 0</w:t>
+        <w:t xml:space="preserve"> es el tiempo que se demora en pasar de una animacion a otra, de preferencia para el 2d en movimiento ese valor debe ser 0</w:t>
       </w:r>
     </w:p>
     <w:p>
@@ -309,29 +255,13 @@
         <w:t>“</w:t>
       </w:r>
       <w:r>
-        <w:t xml:space="preserve">box </w:t>
-      </w:r>
-      <w:proofErr w:type="spellStart"/>
-      <w:r>
-        <w:t>colider</w:t>
-      </w:r>
-      <w:proofErr w:type="spellEnd"/>
-      <w:r>
-        <w:t xml:space="preserve"> 2D</w:t>
-      </w:r>
-      <w:r>
-        <w:t>” es necesario “</w:t>
-      </w:r>
-      <w:proofErr w:type="spellStart"/>
-      <w:r>
-        <w:t>R</w:t>
-      </w:r>
-      <w:r>
-        <w:t>igidbody</w:t>
-      </w:r>
-      <w:proofErr w:type="spellEnd"/>
-      <w:r>
-        <w:t xml:space="preserve"> 2D</w:t>
+        <w:t>box colider 2D</w:t>
+      </w:r>
+      <w:r>
+        <w:t>” es necesario “R</w:t>
+      </w:r>
+      <w:r>
+        <w:t>igidbody 2D</w:t>
       </w:r>
       <w:r>
         <w:t>”</w:t>
@@ -363,33 +293,8 @@
           <w:numId w:val="6"/>
         </w:numPr>
       </w:pPr>
-      <w:proofErr w:type="spellStart"/>
-      <w:r>
-        <w:t>void</w:t>
-      </w:r>
-      <w:proofErr w:type="spellEnd"/>
-      <w:r>
-        <w:t xml:space="preserve"> OnCollisionEntered</w:t>
-      </w:r>
-      <w:r>
-        <w:t>2D(Colli</w:t>
-      </w:r>
-      <w:r>
-        <w:t>sion</w:t>
-      </w:r>
-      <w:r>
-        <w:t xml:space="preserve">2D </w:t>
-      </w:r>
-      <w:proofErr w:type="spellStart"/>
-      <w:r>
-        <w:t>other</w:t>
-      </w:r>
-      <w:proofErr w:type="spellEnd"/>
-      <w:r>
-        <w:t>){}</w:t>
-      </w:r>
-      <w:r>
-        <w:t xml:space="preserve"> </w:t>
+      <w:r>
+        <w:t xml:space="preserve">void OnCollisionEntered2D(Collision2D other){} </w:t>
       </w:r>
     </w:p>
     <w:p>
@@ -403,23 +308,7 @@
         <w:t>versión</w:t>
       </w:r>
       <w:r>
-        <w:t xml:space="preserve"> </w:t>
-      </w:r>
-      <w:proofErr w:type="spellStart"/>
-      <w:r>
-        <w:t>Exit</w:t>
-      </w:r>
-      <w:proofErr w:type="spellEnd"/>
-      <w:r>
-        <w:t xml:space="preserve">, </w:t>
-      </w:r>
-      <w:proofErr w:type="spellStart"/>
-      <w:r>
-        <w:t>Enter</w:t>
-      </w:r>
-      <w:proofErr w:type="spellEnd"/>
-      <w:r>
-        <w:t xml:space="preserve"> y la persistida</w:t>
+        <w:t xml:space="preserve"> Exit, Enter y la persistida</w:t>
       </w:r>
     </w:p>
     <w:p>
@@ -436,23 +325,7 @@
     </w:p>
     <w:p>
       <w:r>
-        <w:t>“</w:t>
-      </w:r>
-      <w:proofErr w:type="spellStart"/>
-      <w:r>
-        <w:t>Sorting</w:t>
-      </w:r>
-      <w:proofErr w:type="spellEnd"/>
-      <w:r>
-        <w:t xml:space="preserve"> </w:t>
-      </w:r>
-      <w:proofErr w:type="spellStart"/>
-      <w:r>
-        <w:t>layers</w:t>
-      </w:r>
-      <w:proofErr w:type="spellEnd"/>
-      <w:r>
-        <w:t>” indica que objeto irá encima de otro.</w:t>
+        <w:t>“Sorting layers” indica que objeto irá encima de otro.</w:t>
       </w:r>
     </w:p>
     <w:p>
@@ -488,82 +361,16 @@
           <w:numId w:val="4"/>
         </w:numPr>
       </w:pPr>
-      <w:proofErr w:type="spellStart"/>
-      <w:r>
-        <w:t>var</w:t>
-      </w:r>
-      <w:proofErr w:type="spellEnd"/>
-      <w:r>
-        <w:t xml:space="preserve"> clone = (</w:t>
-      </w:r>
-      <w:proofErr w:type="spellStart"/>
-      <w:r>
-        <w:t>GameObject</w:t>
-      </w:r>
-      <w:proofErr w:type="spellEnd"/>
-      <w:r>
-        <w:t xml:space="preserve">) </w:t>
-      </w:r>
-      <w:proofErr w:type="spellStart"/>
-      <w:r>
-        <w:t>Instantiate</w:t>
-      </w:r>
-      <w:proofErr w:type="spellEnd"/>
-      <w:r>
-        <w:t xml:space="preserve"> (</w:t>
-      </w:r>
-      <w:proofErr w:type="spellStart"/>
-      <w:r>
-        <w:t>danio_flotante</w:t>
-      </w:r>
-      <w:proofErr w:type="spellEnd"/>
-      <w:r>
-        <w:t xml:space="preserve">, </w:t>
-      </w:r>
-      <w:proofErr w:type="spellStart"/>
-      <w:r>
-        <w:t>col.gameObject.transform.position</w:t>
-      </w:r>
-      <w:proofErr w:type="spellEnd"/>
-      <w:r>
-        <w:t xml:space="preserve">, </w:t>
-      </w:r>
-      <w:proofErr w:type="spellStart"/>
-      <w:r>
-        <w:t>Quaternion.Euler</w:t>
-      </w:r>
-      <w:proofErr w:type="spellEnd"/>
-      <w:r>
-        <w:t xml:space="preserve"> (Vector3.zero));</w:t>
-      </w:r>
-    </w:p>
-    <w:p>
-      <w:pPr>
-        <w:pStyle w:val="Prrafodelista"/>
-      </w:pPr>
-      <w:proofErr w:type="spellStart"/>
-      <w:r>
-        <w:t>clone.GetComponent</w:t>
-      </w:r>
-      <w:proofErr w:type="spellEnd"/>
-      <w:r>
-        <w:t>&lt;</w:t>
-      </w:r>
-      <w:proofErr w:type="spellStart"/>
-      <w:r>
-        <w:t>NumerosFlotantes</w:t>
-      </w:r>
-      <w:proofErr w:type="spellEnd"/>
-      <w:r>
-        <w:t xml:space="preserve">&gt; ().numero = </w:t>
-      </w:r>
-      <w:proofErr w:type="spellStart"/>
-      <w:r>
-        <w:t>damage</w:t>
-      </w:r>
-      <w:proofErr w:type="spellEnd"/>
-      <w:r>
-        <w:t>;</w:t>
+      <w:r>
+        <w:t>var clone = (GameObject) Instantiate (danio_flotante, col.gameObject.transform.position, Quaternion.Euler (Vector3.zero));</w:t>
+      </w:r>
+    </w:p>
+    <w:p>
+      <w:pPr>
+        <w:pStyle w:val="Prrafodelista"/>
+      </w:pPr>
+      <w:r>
+        <w:t>clone.GetComponent&lt;NumerosFlotantes&gt; ().numero = damage;</w:t>
       </w:r>
     </w:p>
     <w:p>
@@ -586,13 +393,8 @@
         </w:numPr>
       </w:pPr>
       <w:r>
-        <w:t xml:space="preserve">UI interfaces y </w:t>
-      </w:r>
-      <w:proofErr w:type="spellStart"/>
-      <w:r>
-        <w:t>Canvas</w:t>
-      </w:r>
-      <w:proofErr w:type="spellEnd"/>
+        <w:t>UI interfaces y Canvas</w:t>
+      </w:r>
     </w:p>
     <w:p>
       <w:pPr>
@@ -608,31 +410,7 @@
     </w:p>
     <w:p>
       <w:r>
-        <w:t xml:space="preserve">Primero se lo aparta del </w:t>
-      </w:r>
-      <w:proofErr w:type="spellStart"/>
-      <w:r>
-        <w:t>canvas</w:t>
-      </w:r>
-      <w:proofErr w:type="spellEnd"/>
-      <w:r>
-        <w:t xml:space="preserve"> agregándole la opción “</w:t>
-      </w:r>
-      <w:proofErr w:type="spellStart"/>
-      <w:r>
-        <w:t>world</w:t>
-      </w:r>
-      <w:proofErr w:type="spellEnd"/>
-      <w:r>
-        <w:t xml:space="preserve"> </w:t>
-      </w:r>
-      <w:proofErr w:type="spellStart"/>
-      <w:r>
-        <w:t>space</w:t>
-      </w:r>
-      <w:proofErr w:type="spellEnd"/>
-      <w:r>
-        <w:t>” de esa manera no se ata al UI. El texto se lo crea en una posición y se aumenta su eje y.</w:t>
+        <w:t>Primero se lo aparta del canvas agregándole la opción “world space” de esa manera no se ata al UI. El texto se lo crea en una posición y se aumenta su eje y.</w:t>
       </w:r>
     </w:p>
     <w:p>
@@ -649,10 +427,7 @@
     </w:p>
     <w:p>
       <w:r>
-        <w:t>Con un slider se puede crear una barra de vida</w:t>
-      </w:r>
-      <w:r>
-        <w:t>, eliminando las partes innecesarias</w:t>
+        <w:t>Con un slider se puede crear una barra de vida, eliminando las partes innecesarias</w:t>
       </w:r>
     </w:p>
     <w:p>
@@ -723,23 +498,7 @@
         <w:t>P</w:t>
       </w:r>
       <w:r>
-        <w:t xml:space="preserve">ara limitar el movimiento de un </w:t>
-      </w:r>
-      <w:proofErr w:type="spellStart"/>
-      <w:r>
-        <w:t>npc</w:t>
-      </w:r>
-      <w:proofErr w:type="spellEnd"/>
-      <w:r>
-        <w:t xml:space="preserve"> en 2d lo encerramos en un box </w:t>
-      </w:r>
-      <w:proofErr w:type="spellStart"/>
-      <w:r>
-        <w:t>collider</w:t>
-      </w:r>
-      <w:proofErr w:type="spellEnd"/>
-      <w:r>
-        <w:t xml:space="preserve"> que solo detectará el mismo</w:t>
+        <w:t>ara limitar el movimiento de un npc en 2d lo encerramos en un box collider que solo detectará el mismo</w:t>
       </w:r>
       <w:r>
         <w:t xml:space="preserve">. </w:t>
@@ -748,15 +507,7 @@
         <w:t>También</w:t>
       </w:r>
       <w:r>
-        <w:t xml:space="preserve"> se puede usar la mecánica del 3D donde se usa </w:t>
-      </w:r>
-      <w:proofErr w:type="spellStart"/>
-      <w:r>
-        <w:t>EmptyObjects</w:t>
-      </w:r>
-      <w:proofErr w:type="spellEnd"/>
-      <w:r>
-        <w:t xml:space="preserve"> como target de una ruta </w:t>
+        <w:t xml:space="preserve"> se puede usar la mecánica del 3D donde se usa EmptyObjects como target de una ruta </w:t>
       </w:r>
       <w:r>
         <w:rPr>
@@ -774,13 +525,7 @@
         <w:rPr>
           <w:highlight w:val="yellow"/>
         </w:rPr>
-        <w:t>del oso</w:t>
-      </w:r>
-      <w:r>
-        <w:rPr>
-          <w:highlight w:val="yellow"/>
-        </w:rPr>
-        <w:t>)</w:t>
+        <w:t>del oso)</w:t>
       </w:r>
     </w:p>
     <w:p>
@@ -792,13 +537,8 @@
         </w:numPr>
       </w:pPr>
       <w:r>
-        <w:t xml:space="preserve">Composición (POO) en </w:t>
-      </w:r>
-      <w:proofErr w:type="spellStart"/>
-      <w:r>
-        <w:t>MonoBehaviour</w:t>
-      </w:r>
-      <w:proofErr w:type="spellEnd"/>
+        <w:t>Composición (POO) en MonoBehaviour</w:t>
+      </w:r>
     </w:p>
     <w:p>
       <w:r>
@@ -816,61 +556,17 @@
           <w:lang w:val="en-US"/>
         </w:rPr>
       </w:pPr>
-      <w:proofErr w:type="spellStart"/>
       <w:r>
         <w:rPr>
           <w:lang w:val="en-US"/>
         </w:rPr>
         <w:t>PlayerStats</w:t>
       </w:r>
-      <w:proofErr w:type="spellEnd"/>
-      <w:r>
-        <w:rPr>
-          <w:lang w:val="en-US"/>
-        </w:rPr>
-        <w:t xml:space="preserve"> </w:t>
-      </w:r>
-      <w:proofErr w:type="spellStart"/>
-      <w:r>
-        <w:rPr>
-          <w:lang w:val="en-US"/>
-        </w:rPr>
-        <w:t>estadisticas</w:t>
-      </w:r>
-      <w:proofErr w:type="spellEnd"/>
-      <w:r>
-        <w:rPr>
-          <w:lang w:val="en-US"/>
-        </w:rPr>
-        <w:t xml:space="preserve"> = </w:t>
-      </w:r>
-      <w:proofErr w:type="spellStart"/>
-      <w:r>
-        <w:rPr>
-          <w:lang w:val="en-US"/>
-        </w:rPr>
-        <w:t>gameObject.AddComponent</w:t>
-      </w:r>
-      <w:proofErr w:type="spellEnd"/>
-      <w:r>
-        <w:rPr>
-          <w:lang w:val="en-US"/>
-        </w:rPr>
-        <w:t xml:space="preserve"> &lt;</w:t>
-      </w:r>
-      <w:proofErr w:type="spellStart"/>
-      <w:r>
-        <w:rPr>
-          <w:lang w:val="en-US"/>
-        </w:rPr>
-        <w:t>PlayerStats</w:t>
-      </w:r>
-      <w:proofErr w:type="spellEnd"/>
-      <w:r>
-        <w:rPr>
-          <w:lang w:val="en-US"/>
-        </w:rPr>
-        <w:t>&gt;();</w:t>
+      <w:r>
+        <w:rPr>
+          <w:lang w:val="en-US"/>
+        </w:rPr>
+        <w:t xml:space="preserve"> estadisticas = gameObject.AddComponent &lt;PlayerStats&gt;();</w:t>
       </w:r>
     </w:p>
     <w:p>
@@ -889,21 +585,13 @@
           <w:numId w:val="1"/>
         </w:numPr>
       </w:pPr>
-      <w:proofErr w:type="spellStart"/>
       <w:r>
         <w:t>Triggers</w:t>
       </w:r>
-      <w:proofErr w:type="spellEnd"/>
-    </w:p>
-    <w:p>
-      <w:r>
-        <w:t>Los objetos vací</w:t>
-      </w:r>
-      <w:r>
-        <w:t>os pueden servir para activar cosas</w:t>
-      </w:r>
-      <w:r>
-        <w:t xml:space="preserve"> en el juego, esto es importante.</w:t>
+    </w:p>
+    <w:p>
+      <w:r>
+        <w:t>Los objetos vacíos pueden servir para activar cosas en el juego, esto es importante.</w:t>
       </w:r>
     </w:p>
     <w:p>
@@ -937,15 +625,7 @@
     </w:p>
     <w:p>
       <w:r>
-        <w:t xml:space="preserve">Otra manera es crear un controlador (con varios audios </w:t>
-      </w:r>
-      <w:proofErr w:type="spellStart"/>
-      <w:r>
-        <w:t>sources</w:t>
-      </w:r>
-      <w:proofErr w:type="spellEnd"/>
-      <w:r>
-        <w:t>) con la música ya cargada. Agregamos esos controladores a nuestra clase donde habrá sonido y simplemente con la función .Play podemos reproducir el efecto cuando deba suceder</w:t>
+        <w:t>Otra manera es crear un controlador (con varios audios sources) con la música ya cargada. Agregamos esos controladores a nuestra clase donde habrá sonido y simplemente con la función .Play podemos reproducir el efecto cuando deba suceder</w:t>
       </w:r>
     </w:p>
     <w:p/>
@@ -976,73 +656,21 @@
     </w:p>
     <w:p>
       <w:r>
-        <w:t>P</w:t>
-      </w:r>
-      <w:r>
-        <w:t xml:space="preserve">rimero se cargan en </w:t>
-      </w:r>
-      <w:proofErr w:type="spellStart"/>
-      <w:r>
-        <w:t>BuildSettings</w:t>
-      </w:r>
-      <w:proofErr w:type="spellEnd"/>
-      <w:r>
-        <w:t xml:space="preserve"> todas las escenas a utilizar</w:t>
-      </w:r>
-    </w:p>
-    <w:p>
-      <w:r>
-        <w:t>Luego en có</w:t>
-      </w:r>
-      <w:r>
-        <w:t xml:space="preserve">digo dentro de un objeto </w:t>
-      </w:r>
-      <w:proofErr w:type="spellStart"/>
-      <w:r>
-        <w:t>trig</w:t>
-      </w:r>
-      <w:r>
-        <w:t>g</w:t>
-      </w:r>
-      <w:r>
-        <w:t>er</w:t>
-      </w:r>
-      <w:proofErr w:type="spellEnd"/>
+        <w:t>Primero se cargan en BuildSettings todas las escenas a utilizar</w:t>
+      </w:r>
+    </w:p>
+    <w:p>
+      <w:r>
+        <w:t xml:space="preserve">Luego en código dentro de un objeto trigger </w:t>
+      </w:r>
+      <w:r>
+        <w:t>se importa using UnityEngine.SceneManagement;</w:t>
+      </w:r>
       <w:r>
         <w:t xml:space="preserve"> </w:t>
       </w:r>
       <w:r>
-        <w:t xml:space="preserve">se importa </w:t>
-      </w:r>
-      <w:proofErr w:type="spellStart"/>
-      <w:r>
-        <w:t>using</w:t>
-      </w:r>
-      <w:proofErr w:type="spellEnd"/>
-      <w:r>
-        <w:t xml:space="preserve"> </w:t>
-      </w:r>
-      <w:proofErr w:type="spellStart"/>
-      <w:r>
-        <w:t>UnityEngine.SceneManagement</w:t>
-      </w:r>
-      <w:proofErr w:type="spellEnd"/>
-      <w:r>
-        <w:t>;</w:t>
-      </w:r>
-      <w:r>
-        <w:t xml:space="preserve"> </w:t>
-      </w:r>
-      <w:r>
-        <w:t xml:space="preserve">y se usa </w:t>
-      </w:r>
-      <w:proofErr w:type="spellStart"/>
-      <w:r>
-        <w:t>SceneManager.LoadScene</w:t>
-      </w:r>
-      <w:proofErr w:type="spellEnd"/>
-      <w:r>
-        <w:t xml:space="preserve"> (level2load);</w:t>
+        <w:t>y se usa SceneManager.LoadScene (level2load);</w:t>
       </w:r>
       <w:r>
         <w:t xml:space="preserve"> siendo level2load el nombre de la escena</w:t>
@@ -1061,21 +689,8 @@
       </w:r>
     </w:p>
     <w:p>
-      <w:proofErr w:type="spellStart"/>
-      <w:r>
-        <w:t>DontDestroyOnLoad</w:t>
-      </w:r>
-      <w:proofErr w:type="spellEnd"/>
-      <w:r>
-        <w:t xml:space="preserve"> (</w:t>
-      </w:r>
-      <w:proofErr w:type="spellStart"/>
-      <w:r>
-        <w:t>transform.gameObject</w:t>
-      </w:r>
-      <w:proofErr w:type="spellEnd"/>
-      <w:r>
-        <w:t>);</w:t>
+      <w:r>
+        <w:t>DontDestroyOnLoad (transform.gameObject);</w:t>
       </w:r>
     </w:p>
     <w:p>
@@ -1101,56 +716,16 @@
           <w:lang w:val="en-US"/>
         </w:rPr>
       </w:pPr>
-      <w:proofErr w:type="spellStart"/>
-      <w:r>
-        <w:rPr>
-          <w:lang w:val="en-US"/>
-        </w:rPr>
-        <w:t>col.gameObject.SendMessageUpwards</w:t>
-      </w:r>
-      <w:proofErr w:type="spellEnd"/>
-      <w:r>
-        <w:rPr>
-          <w:lang w:val="en-US"/>
-        </w:rPr>
-        <w:t xml:space="preserve"> ("</w:t>
-      </w:r>
-      <w:proofErr w:type="spellStart"/>
-      <w:r>
-        <w:rPr>
-          <w:lang w:val="en-US"/>
-        </w:rPr>
-        <w:t>applyDamage</w:t>
-      </w:r>
-      <w:proofErr w:type="spellEnd"/>
-      <w:r>
-        <w:rPr>
-          <w:lang w:val="en-US"/>
-        </w:rPr>
-        <w:t>", 10);</w:t>
-      </w:r>
-    </w:p>
-    <w:p>
-      <w:r>
-        <w:t>Podemos</w:t>
-      </w:r>
-      <w:r>
-        <w:t xml:space="preserve"> usar una </w:t>
-      </w:r>
-      <w:r>
-        <w:t>función</w:t>
-      </w:r>
-      <w:r>
-        <w:t xml:space="preserve"> de otro script para realizar una </w:t>
-      </w:r>
-      <w:r>
-        <w:t xml:space="preserve">acción, </w:t>
-      </w:r>
-      <w:r>
-        <w:t>adicionalmente podemos indicarle si es necesario o no un recibidor</w:t>
-      </w:r>
-      <w:r>
-        <w:t>.</w:t>
+      <w:r>
+        <w:rPr>
+          <w:lang w:val="en-US"/>
+        </w:rPr>
+        <w:t>col.gameObject.SendMessageUpwards ("applyDamage", 10);</w:t>
+      </w:r>
+    </w:p>
+    <w:p>
+      <w:r>
+        <w:t>Podemos usar una función de otro script para realizar una acción, adicionalmente podemos indicarle si es necesario o no un recibidor.</w:t>
       </w:r>
     </w:p>
     <w:p>
@@ -1167,31 +742,12 @@
     </w:p>
     <w:p>
       <w:r>
-        <w:t>C</w:t>
-      </w:r>
-      <w:r>
-        <w:t>on esto evitamos errores y s</w:t>
-      </w:r>
-      <w:r>
-        <w:t xml:space="preserve">implemente lo hacemos no </w:t>
-      </w:r>
-      <w:proofErr w:type="spellStart"/>
-      <w:r>
-        <w:t>jugable</w:t>
-      </w:r>
-      <w:proofErr w:type="spellEnd"/>
-      <w:r>
-        <w:t xml:space="preserve"> </w:t>
-      </w:r>
-    </w:p>
-    <w:p>
-      <w:proofErr w:type="spellStart"/>
-      <w:r>
-        <w:t>col.gameObject.SetActive</w:t>
-      </w:r>
-      <w:proofErr w:type="spellEnd"/>
-      <w:r>
-        <w:t xml:space="preserve"> (false);</w:t>
+        <w:t xml:space="preserve">Con esto evitamos errores y simplemente lo hacemos no jugable </w:t>
+      </w:r>
+    </w:p>
+    <w:p>
+      <w:r>
+        <w:t>col.gameObject.SetActive (false);</w:t>
       </w:r>
     </w:p>
     <w:p>
@@ -1202,30 +758,13 @@
           <w:numId w:val="1"/>
         </w:numPr>
       </w:pPr>
-      <w:proofErr w:type="spellStart"/>
       <w:r>
         <w:t>Transform</w:t>
       </w:r>
-      <w:proofErr w:type="spellEnd"/>
-    </w:p>
-    <w:p>
-      <w:r>
-        <w:t>Para</w:t>
-      </w:r>
-      <w:r>
-        <w:t xml:space="preserve"> cambiar la </w:t>
-      </w:r>
-      <w:r>
-        <w:t>posición</w:t>
-      </w:r>
-      <w:r>
-        <w:t xml:space="preserve"> local o </w:t>
-      </w:r>
-      <w:r>
-        <w:t>rotación</w:t>
-      </w:r>
-      <w:r>
-        <w:t xml:space="preserve"> usamos</w:t>
+    </w:p>
+    <w:p>
+      <w:r>
+        <w:t>Para cambiar la posición local o rotación usamos</w:t>
       </w:r>
     </w:p>
     <w:p>
@@ -1239,19 +778,11 @@
           <w:lang w:val="en-US"/>
         </w:rPr>
       </w:pPr>
-      <w:proofErr w:type="spellStart"/>
-      <w:r>
-        <w:rPr>
-          <w:lang w:val="en-US"/>
-        </w:rPr>
-        <w:t>this.transform.localPosition</w:t>
-      </w:r>
-      <w:proofErr w:type="spellEnd"/>
-      <w:r>
-        <w:rPr>
-          <w:lang w:val="en-US"/>
-        </w:rPr>
-        <w:t xml:space="preserve"> = new Vector3 (0.004f,-0.292f,0f);</w:t>
+      <w:r>
+        <w:rPr>
+          <w:lang w:val="en-US"/>
+        </w:rPr>
+        <w:t>this.transform.localPosition = new Vector3 (0.004f,-0.292f,0f);</w:t>
       </w:r>
     </w:p>
     <w:p>
@@ -1265,41 +796,17 @@
           <w:lang w:val="en-US"/>
         </w:rPr>
       </w:pPr>
-      <w:proofErr w:type="spellStart"/>
-      <w:r>
-        <w:rPr>
-          <w:lang w:val="en-US"/>
-        </w:rPr>
-        <w:t>this.transform.eulerAngles</w:t>
-      </w:r>
-      <w:proofErr w:type="spellEnd"/>
-      <w:r>
-        <w:rPr>
-          <w:lang w:val="en-US"/>
-        </w:rPr>
-        <w:t xml:space="preserve"> = new Vector3(0f, 180f, -179.13f);</w:t>
-      </w:r>
-    </w:p>
-    <w:p>
-      <w:r>
-        <w:t>I</w:t>
-      </w:r>
-      <w:r>
-        <w:t xml:space="preserve">mportante en el </w:t>
-      </w:r>
-      <w:proofErr w:type="spellStart"/>
-      <w:r>
-        <w:t>rotation</w:t>
-      </w:r>
-      <w:proofErr w:type="spellEnd"/>
-      <w:r>
-        <w:t xml:space="preserve"> no es necesario usar </w:t>
-      </w:r>
-      <w:proofErr w:type="spellStart"/>
-      <w:r>
-        <w:t>Quaterniones</w:t>
-      </w:r>
-      <w:proofErr w:type="spellEnd"/>
+      <w:r>
+        <w:rPr>
+          <w:lang w:val="en-US"/>
+        </w:rPr>
+        <w:t>this.transform.eulerAngles = new Vector3(0f, 180f, -179.13f);</w:t>
+      </w:r>
+    </w:p>
+    <w:p>
+      <w:r>
+        <w:t>Importante en el rotation no es necesario usar Quaterniones</w:t>
+      </w:r>
     </w:p>
     <w:p>
       <w:pPr>
@@ -1318,36 +825,15 @@
         <w:spacing w:after="0"/>
       </w:pPr>
       <w:r>
-        <w:t xml:space="preserve">Animator </w:t>
-      </w:r>
-      <w:proofErr w:type="spellStart"/>
-      <w:r>
-        <w:t>animator</w:t>
-      </w:r>
-      <w:proofErr w:type="spellEnd"/>
-      <w:r>
-        <w:t xml:space="preserve"> = </w:t>
-      </w:r>
-      <w:proofErr w:type="spellStart"/>
-      <w:r>
-        <w:t>GetComponent</w:t>
-      </w:r>
-      <w:proofErr w:type="spellEnd"/>
-      <w:r>
-        <w:t>&lt;Animator&gt; ();</w:t>
+        <w:t>Animator animator = GetComponent&lt;Animator&gt; ();</w:t>
       </w:r>
     </w:p>
     <w:p>
       <w:pPr>
         <w:spacing w:after="0"/>
       </w:pPr>
-      <w:proofErr w:type="spellStart"/>
-      <w:r>
-        <w:t>animator.Play</w:t>
-      </w:r>
-      <w:proofErr w:type="spellEnd"/>
-      <w:r>
-        <w:t xml:space="preserve"> ("saltar",-1,0f);</w:t>
+      <w:r>
+        <w:t>animator.Play ("saltar",-1,0f);</w:t>
       </w:r>
     </w:p>
     <w:p/>
@@ -1404,73 +890,12 @@
         <w:rPr>
           <w:lang w:val="en-US"/>
         </w:rPr>
-        <w:t>Vector3.Lerp (</w:t>
-      </w:r>
-      <w:proofErr w:type="spellStart"/>
-      <w:r>
-        <w:rPr>
-          <w:lang w:val="en-US"/>
-        </w:rPr>
-        <w:t>transform.position</w:t>
-      </w:r>
-      <w:proofErr w:type="spellEnd"/>
-      <w:r>
-        <w:rPr>
-          <w:lang w:val="en-US"/>
-        </w:rPr>
-        <w:t xml:space="preserve">, </w:t>
-      </w:r>
-      <w:proofErr w:type="spellStart"/>
-      <w:r>
-        <w:rPr>
-          <w:lang w:val="en-US"/>
-        </w:rPr>
-        <w:t>target_position</w:t>
-      </w:r>
-      <w:proofErr w:type="spellEnd"/>
-      <w:r>
-        <w:rPr>
-          <w:lang w:val="en-US"/>
-        </w:rPr>
-        <w:t xml:space="preserve">, </w:t>
-      </w:r>
-      <w:proofErr w:type="spellStart"/>
-      <w:r>
-        <w:rPr>
-          <w:lang w:val="en-US"/>
-        </w:rPr>
-        <w:t>move_speed</w:t>
-      </w:r>
-      <w:proofErr w:type="spellEnd"/>
-      <w:r>
-        <w:rPr>
-          <w:lang w:val="en-US"/>
-        </w:rPr>
-        <w:t>*</w:t>
-      </w:r>
-      <w:proofErr w:type="spellStart"/>
-      <w:r>
-        <w:rPr>
-          <w:lang w:val="en-US"/>
-        </w:rPr>
-        <w:t>Time.deltaTime</w:t>
-      </w:r>
-      <w:proofErr w:type="spellEnd"/>
-      <w:r>
-        <w:rPr>
-          <w:lang w:val="en-US"/>
-        </w:rPr>
-        <w:t>);</w:t>
-      </w:r>
-    </w:p>
-    <w:p>
-      <w:proofErr w:type="spellStart"/>
-      <w:r>
-        <w:t>Lerp</w:t>
-      </w:r>
-      <w:proofErr w:type="spellEnd"/>
-      <w:r>
-        <w:t xml:space="preserve"> interpola los valores de inicio a fin de manera lenta y continua.</w:t>
+        <w:t>Vector3.Lerp (transform.position, target_position, move_speed*Time.deltaTime);</w:t>
+      </w:r>
+    </w:p>
+    <w:p>
+      <w:r>
+        <w:t>Lerp interpola los valores de inicio a fin de manera lenta y continua.</w:t>
       </w:r>
     </w:p>
     <w:p>
@@ -1498,19 +923,9 @@
           <w:numId w:val="5"/>
         </w:numPr>
       </w:pPr>
-      <w:proofErr w:type="spellStart"/>
-      <w:r>
-        <w:t>Velocity</w:t>
-      </w:r>
-      <w:proofErr w:type="spellEnd"/>
-      <w:r>
-        <w:t xml:space="preserve"> en </w:t>
-      </w:r>
-      <w:proofErr w:type="spellStart"/>
-      <w:r>
-        <w:t>RigidBody</w:t>
-      </w:r>
-      <w:proofErr w:type="spellEnd"/>
+      <w:r>
+        <w:t>Velocity en RigidBody</w:t>
+      </w:r>
     </w:p>
     <w:p>
       <w:pPr>
@@ -1525,29 +940,8 @@
           <w:numId w:val="4"/>
         </w:numPr>
       </w:pPr>
-      <w:proofErr w:type="spellStart"/>
-      <w:r>
-        <w:t>rb.velocity</w:t>
-      </w:r>
-      <w:proofErr w:type="spellEnd"/>
-      <w:r>
-        <w:t xml:space="preserve"> = new Vector2(</w:t>
-      </w:r>
-      <w:proofErr w:type="spellStart"/>
-      <w:r>
-        <w:t>axis.x</w:t>
-      </w:r>
-      <w:proofErr w:type="spellEnd"/>
-      <w:r>
-        <w:t>*</w:t>
-      </w:r>
-      <w:proofErr w:type="spellStart"/>
-      <w:r>
-        <w:t>velocidad_movimiento,rb.velocity.y</w:t>
-      </w:r>
-      <w:proofErr w:type="spellEnd"/>
-      <w:r>
-        <w:t>);</w:t>
+      <w:r>
+        <w:t>rb.velocity = new Vector2(axis.x*velocidad_movimiento,rb.velocity.y);</w:t>
       </w:r>
       <w:r>
         <w:tab/>
@@ -1578,29 +972,25 @@
           <w:numId w:val="5"/>
         </w:numPr>
       </w:pPr>
-      <w:proofErr w:type="spellStart"/>
       <w:r>
         <w:t>Clamp</w:t>
       </w:r>
-      <w:proofErr w:type="spellEnd"/>
-    </w:p>
-    <w:p>
-      <w:r>
-        <w:t xml:space="preserve">Para anclar el valor de una variable como de la cámara usamos </w:t>
-      </w:r>
-      <w:proofErr w:type="spellStart"/>
-      <w:r>
-        <w:t>clamp</w:t>
-      </w:r>
-      <w:proofErr w:type="spellEnd"/>
-    </w:p>
-    <w:p>
-      <w:pPr>
-        <w:rPr>
-          <w:lang w:val="en-US"/>
-        </w:rPr>
-      </w:pPr>
-      <w:r>
+    </w:p>
+    <w:p>
+      <w:r>
+        <w:t>Para anclar el valor de una variable como de la cámara usamos clamp</w:t>
+      </w:r>
+    </w:p>
+    <w:p>
+      <w:pPr>
+        <w:rPr>
+          <w:lang w:val="en-US"/>
+        </w:rPr>
+      </w:pPr>
+      <w:r>
+        <w:rPr>
+          <w:lang w:val="en-US"/>
+        </w:rPr>
         <w:t xml:space="preserve">Mecánica </w:t>
       </w:r>
       <w:r>
@@ -1617,33 +1007,11 @@
           <w:lang w:val="en-US"/>
         </w:rPr>
       </w:pPr>
-      <w:proofErr w:type="gramStart"/>
-      <w:r>
-        <w:rPr>
-          <w:lang w:val="en-US"/>
-        </w:rPr>
-        <w:t>cam</w:t>
-      </w:r>
-      <w:proofErr w:type="gramEnd"/>
-      <w:r>
-        <w:rPr>
-          <w:lang w:val="en-US"/>
-        </w:rPr>
-        <w:t xml:space="preserve"> = </w:t>
-      </w:r>
-      <w:proofErr w:type="spellStart"/>
-      <w:r>
-        <w:rPr>
-          <w:lang w:val="en-US"/>
-        </w:rPr>
-        <w:t>GetComponent</w:t>
-      </w:r>
-      <w:proofErr w:type="spellEnd"/>
-      <w:r>
-        <w:rPr>
-          <w:lang w:val="en-US"/>
-        </w:rPr>
-        <w:t>&lt;Camera&gt; ();</w:t>
+      <w:r>
+        <w:rPr>
+          <w:lang w:val="en-US"/>
+        </w:rPr>
+        <w:t>cam = GetComponent&lt;Camera&gt; ();</w:t>
       </w:r>
     </w:p>
     <w:p>
@@ -1653,33 +1021,11 @@
           <w:lang w:val="en-US"/>
         </w:rPr>
       </w:pPr>
-      <w:proofErr w:type="spellStart"/>
-      <w:r>
-        <w:rPr>
-          <w:lang w:val="en-US"/>
-        </w:rPr>
-        <w:t>alto_vision_mitad</w:t>
-      </w:r>
-      <w:proofErr w:type="spellEnd"/>
-      <w:r>
-        <w:rPr>
-          <w:lang w:val="en-US"/>
-        </w:rPr>
-        <w:t xml:space="preserve"> = </w:t>
-      </w:r>
-      <w:proofErr w:type="spellStart"/>
-      <w:r>
-        <w:rPr>
-          <w:lang w:val="en-US"/>
-        </w:rPr>
-        <w:t>cam.orthographicSize</w:t>
-      </w:r>
-      <w:proofErr w:type="spellEnd"/>
-      <w:r>
-        <w:rPr>
-          <w:lang w:val="en-US"/>
-        </w:rPr>
-        <w:t>;</w:t>
+      <w:r>
+        <w:rPr>
+          <w:lang w:val="en-US"/>
+        </w:rPr>
+        <w:t>alto_vision_mitad = cam.orthographicSize;</w:t>
       </w:r>
     </w:p>
     <w:p>
@@ -1689,61 +1035,11 @@
           <w:lang w:val="en-US"/>
         </w:rPr>
       </w:pPr>
-      <w:proofErr w:type="spellStart"/>
-      <w:r>
-        <w:rPr>
-          <w:lang w:val="en-US"/>
-        </w:rPr>
-        <w:t>ancho_vision_mitad</w:t>
-      </w:r>
-      <w:proofErr w:type="spellEnd"/>
-      <w:r>
-        <w:rPr>
-          <w:lang w:val="en-US"/>
-        </w:rPr>
-        <w:t xml:space="preserve"> = </w:t>
-      </w:r>
-      <w:proofErr w:type="spellStart"/>
-      <w:r>
-        <w:rPr>
-          <w:lang w:val="en-US"/>
-        </w:rPr>
-        <w:t>alto_vision_mitad</w:t>
-      </w:r>
-      <w:proofErr w:type="spellEnd"/>
-      <w:r>
-        <w:rPr>
-          <w:lang w:val="en-US"/>
-        </w:rPr>
-        <w:t xml:space="preserve"> * </w:t>
-      </w:r>
-      <w:proofErr w:type="spellStart"/>
-      <w:r>
-        <w:rPr>
-          <w:lang w:val="en-US"/>
-        </w:rPr>
-        <w:t>Screen.width</w:t>
-      </w:r>
-      <w:proofErr w:type="spellEnd"/>
-      <w:r>
-        <w:rPr>
-          <w:lang w:val="en-US"/>
-        </w:rPr>
-        <w:t>/</w:t>
-      </w:r>
-      <w:proofErr w:type="spellStart"/>
-      <w:r>
-        <w:rPr>
-          <w:lang w:val="en-US"/>
-        </w:rPr>
-        <w:t>Screen.height</w:t>
-      </w:r>
-      <w:proofErr w:type="spellEnd"/>
-      <w:r>
-        <w:rPr>
-          <w:lang w:val="en-US"/>
-        </w:rPr>
-        <w:t>;</w:t>
+      <w:r>
+        <w:rPr>
+          <w:lang w:val="en-US"/>
+        </w:rPr>
+        <w:t>ancho_vision_mitad = alto_vision_mitad * Screen.width/Screen.height;</w:t>
       </w:r>
     </w:p>
     <w:p>
@@ -1753,117 +1049,11 @@
           <w:lang w:val="en-US"/>
         </w:rPr>
       </w:pPr>
-      <w:proofErr w:type="gramStart"/>
-      <w:r>
-        <w:rPr>
-          <w:lang w:val="en-US"/>
-        </w:rPr>
-        <w:t>float</w:t>
-      </w:r>
-      <w:proofErr w:type="gramEnd"/>
-      <w:r>
-        <w:rPr>
-          <w:lang w:val="en-US"/>
-        </w:rPr>
-        <w:t xml:space="preserve"> </w:t>
-      </w:r>
-      <w:proofErr w:type="spellStart"/>
-      <w:r>
-        <w:rPr>
-          <w:lang w:val="en-US"/>
-        </w:rPr>
-        <w:t>clampedX</w:t>
-      </w:r>
-      <w:proofErr w:type="spellEnd"/>
-      <w:r>
-        <w:rPr>
-          <w:lang w:val="en-US"/>
-        </w:rPr>
-        <w:t xml:space="preserve"> = </w:t>
-      </w:r>
-      <w:proofErr w:type="spellStart"/>
-      <w:r>
-        <w:rPr>
-          <w:lang w:val="en-US"/>
-        </w:rPr>
-        <w:t>Mathf.Clamp</w:t>
-      </w:r>
-      <w:proofErr w:type="spellEnd"/>
-      <w:r>
-        <w:rPr>
-          <w:lang w:val="en-US"/>
-        </w:rPr>
-        <w:t xml:space="preserve"> (</w:t>
-      </w:r>
-      <w:proofErr w:type="spellStart"/>
-      <w:r>
-        <w:rPr>
-          <w:lang w:val="en-US"/>
-        </w:rPr>
-        <w:t>transform.position.x</w:t>
-      </w:r>
-      <w:proofErr w:type="spellEnd"/>
-      <w:r>
-        <w:rPr>
-          <w:lang w:val="en-US"/>
-        </w:rPr>
-        <w:t xml:space="preserve">, </w:t>
-      </w:r>
-      <w:proofErr w:type="spellStart"/>
-      <w:r>
-        <w:rPr>
-          <w:lang w:val="en-US"/>
-        </w:rPr>
-        <w:t>min_bound.x</w:t>
-      </w:r>
-      <w:proofErr w:type="spellEnd"/>
-      <w:r>
-        <w:rPr>
-          <w:lang w:val="en-US"/>
-        </w:rPr>
-        <w:t xml:space="preserve"> + </w:t>
-      </w:r>
-      <w:proofErr w:type="spellStart"/>
-      <w:r>
-        <w:rPr>
-          <w:lang w:val="en-US"/>
-        </w:rPr>
-        <w:t>ancho_vision_mitad</w:t>
-      </w:r>
-      <w:proofErr w:type="spellEnd"/>
-      <w:r>
-        <w:rPr>
-          <w:lang w:val="en-US"/>
-        </w:rPr>
-        <w:t xml:space="preserve">, </w:t>
-      </w:r>
-      <w:proofErr w:type="spellStart"/>
-      <w:r>
-        <w:rPr>
-          <w:lang w:val="en-US"/>
-        </w:rPr>
-        <w:t>max_bound.x</w:t>
-      </w:r>
-      <w:proofErr w:type="spellEnd"/>
-      <w:r>
-        <w:rPr>
-          <w:lang w:val="en-US"/>
-        </w:rPr>
-        <w:t xml:space="preserve"> -  </w:t>
-      </w:r>
-      <w:proofErr w:type="spellStart"/>
-      <w:r>
-        <w:rPr>
-          <w:lang w:val="en-US"/>
-        </w:rPr>
-        <w:t>ancho_vision_mitad</w:t>
-      </w:r>
-      <w:proofErr w:type="spellEnd"/>
-      <w:r>
-        <w:rPr>
-          <w:lang w:val="en-US"/>
-        </w:rPr>
-        <w:t>);</w:t>
+      <w:r>
+        <w:rPr>
+          <w:lang w:val="en-US"/>
+        </w:rPr>
+        <w:t>float clampedX = Mathf.Clamp (transform.position.x, min_bound.x + ancho_vision_mitad, max_bound.x -  ancho_vision_mitad);</w:t>
       </w:r>
     </w:p>
     <w:p>
@@ -1873,117 +1063,11 @@
           <w:lang w:val="en-US"/>
         </w:rPr>
       </w:pPr>
-      <w:proofErr w:type="gramStart"/>
-      <w:r>
-        <w:rPr>
-          <w:lang w:val="en-US"/>
-        </w:rPr>
-        <w:t>float</w:t>
-      </w:r>
-      <w:proofErr w:type="gramEnd"/>
-      <w:r>
-        <w:rPr>
-          <w:lang w:val="en-US"/>
-        </w:rPr>
-        <w:t xml:space="preserve"> </w:t>
-      </w:r>
-      <w:proofErr w:type="spellStart"/>
-      <w:r>
-        <w:rPr>
-          <w:lang w:val="en-US"/>
-        </w:rPr>
-        <w:t>clampedY</w:t>
-      </w:r>
-      <w:proofErr w:type="spellEnd"/>
-      <w:r>
-        <w:rPr>
-          <w:lang w:val="en-US"/>
-        </w:rPr>
-        <w:t xml:space="preserve"> = </w:t>
-      </w:r>
-      <w:proofErr w:type="spellStart"/>
-      <w:r>
-        <w:rPr>
-          <w:lang w:val="en-US"/>
-        </w:rPr>
-        <w:t>Mathf.Clamp</w:t>
-      </w:r>
-      <w:proofErr w:type="spellEnd"/>
-      <w:r>
-        <w:rPr>
-          <w:lang w:val="en-US"/>
-        </w:rPr>
-        <w:t xml:space="preserve"> (</w:t>
-      </w:r>
-      <w:proofErr w:type="spellStart"/>
-      <w:r>
-        <w:rPr>
-          <w:lang w:val="en-US"/>
-        </w:rPr>
-        <w:t>transform.position.y</w:t>
-      </w:r>
-      <w:proofErr w:type="spellEnd"/>
-      <w:r>
-        <w:rPr>
-          <w:lang w:val="en-US"/>
-        </w:rPr>
-        <w:t xml:space="preserve">, </w:t>
-      </w:r>
-      <w:proofErr w:type="spellStart"/>
-      <w:r>
-        <w:rPr>
-          <w:lang w:val="en-US"/>
-        </w:rPr>
-        <w:t>min_bound.y</w:t>
-      </w:r>
-      <w:proofErr w:type="spellEnd"/>
-      <w:r>
-        <w:rPr>
-          <w:lang w:val="en-US"/>
-        </w:rPr>
-        <w:t xml:space="preserve"> + </w:t>
-      </w:r>
-      <w:proofErr w:type="spellStart"/>
-      <w:r>
-        <w:rPr>
-          <w:lang w:val="en-US"/>
-        </w:rPr>
-        <w:t>alto_vision_mitad</w:t>
-      </w:r>
-      <w:proofErr w:type="spellEnd"/>
-      <w:r>
-        <w:rPr>
-          <w:lang w:val="en-US"/>
-        </w:rPr>
-        <w:t xml:space="preserve">, </w:t>
-      </w:r>
-      <w:proofErr w:type="spellStart"/>
-      <w:r>
-        <w:rPr>
-          <w:lang w:val="en-US"/>
-        </w:rPr>
-        <w:t>max_bound.y</w:t>
-      </w:r>
-      <w:proofErr w:type="spellEnd"/>
-      <w:r>
-        <w:rPr>
-          <w:lang w:val="en-US"/>
-        </w:rPr>
-        <w:t xml:space="preserve"> -  </w:t>
-      </w:r>
-      <w:proofErr w:type="spellStart"/>
-      <w:r>
-        <w:rPr>
-          <w:lang w:val="en-US"/>
-        </w:rPr>
-        <w:t>alto_vision_mitad</w:t>
-      </w:r>
-      <w:proofErr w:type="spellEnd"/>
-      <w:r>
-        <w:rPr>
-          <w:lang w:val="en-US"/>
-        </w:rPr>
-        <w:t>);</w:t>
+      <w:r>
+        <w:rPr>
+          <w:lang w:val="en-US"/>
+        </w:rPr>
+        <w:t>float clampedY = Mathf.Clamp (transform.position.y, min_bound.y + alto_vision_mitad, max_bound.y -  alto_vision_mitad);</w:t>
       </w:r>
     </w:p>
     <w:p>
@@ -1993,61 +1077,11 @@
           <w:lang w:val="en-US"/>
         </w:rPr>
       </w:pPr>
-      <w:proofErr w:type="spellStart"/>
-      <w:r>
-        <w:rPr>
-          <w:lang w:val="en-US"/>
-        </w:rPr>
-        <w:t>transform.position</w:t>
-      </w:r>
-      <w:proofErr w:type="spellEnd"/>
-      <w:r>
-        <w:rPr>
-          <w:lang w:val="en-US"/>
-        </w:rPr>
-        <w:t xml:space="preserve"> = new Vector3 (</w:t>
-      </w:r>
-      <w:proofErr w:type="spellStart"/>
-      <w:r>
-        <w:rPr>
-          <w:lang w:val="en-US"/>
-        </w:rPr>
-        <w:t>clampedX</w:t>
-      </w:r>
-      <w:proofErr w:type="spellEnd"/>
-      <w:r>
-        <w:rPr>
-          <w:lang w:val="en-US"/>
-        </w:rPr>
-        <w:t xml:space="preserve">, </w:t>
-      </w:r>
-      <w:proofErr w:type="spellStart"/>
-      <w:r>
-        <w:rPr>
-          <w:lang w:val="en-US"/>
-        </w:rPr>
-        <w:t>clampedY</w:t>
-      </w:r>
-      <w:proofErr w:type="spellEnd"/>
-      <w:r>
-        <w:rPr>
-          <w:lang w:val="en-US"/>
-        </w:rPr>
-        <w:t xml:space="preserve">, </w:t>
-      </w:r>
-      <w:proofErr w:type="spellStart"/>
-      <w:r>
-        <w:rPr>
-          <w:lang w:val="en-US"/>
-        </w:rPr>
-        <w:t>transform.position.z</w:t>
-      </w:r>
-      <w:proofErr w:type="spellEnd"/>
-      <w:r>
-        <w:rPr>
-          <w:lang w:val="en-US"/>
-        </w:rPr>
-        <w:t>);</w:t>
+      <w:r>
+        <w:rPr>
+          <w:lang w:val="en-US"/>
+        </w:rPr>
+        <w:t>transform.position = new Vector3 (clampedX, clampedY, transform.position.z);</w:t>
       </w:r>
     </w:p>
     <w:p>
@@ -2059,27 +1093,8 @@
       </w:pPr>
     </w:p>
     <w:p>
-      <w:proofErr w:type="spellStart"/>
-      <w:proofErr w:type="gramStart"/>
-      <w:r>
-        <w:t>clamp</w:t>
-      </w:r>
-      <w:proofErr w:type="spellEnd"/>
-      <w:proofErr w:type="gramEnd"/>
-      <w:r>
-        <w:t xml:space="preserve"> no retorna un valor </w:t>
-      </w:r>
-      <w:r>
-        <w:t>menor</w:t>
-      </w:r>
-      <w:r>
-        <w:t xml:space="preserve"> al </w:t>
-      </w:r>
-      <w:r>
-        <w:t>mínimo</w:t>
-      </w:r>
-      <w:r>
-        <w:t xml:space="preserve"> o mayor al máximo</w:t>
+      <w:r>
+        <w:t>clamp no retorna un valor menor al mínimo o mayor al máximo</w:t>
       </w:r>
     </w:p>
     <w:p>
@@ -2090,63 +1105,743 @@
           <w:numId w:val="5"/>
         </w:numPr>
       </w:pPr>
-      <w:proofErr w:type="spellStart"/>
       <w:r>
         <w:t>Translate</w:t>
       </w:r>
-      <w:proofErr w:type="spellEnd"/>
-    </w:p>
-    <w:p/>
-    <w:p>
-      <w:proofErr w:type="spellStart"/>
-      <w:proofErr w:type="gramStart"/>
-      <w:r>
-        <w:t>translate</w:t>
-      </w:r>
-      <w:proofErr w:type="spellEnd"/>
-      <w:proofErr w:type="gramEnd"/>
-      <w:r>
-        <w:t xml:space="preserve"> -&gt; le avisa al motor que queremos cambiar las posiciones </w:t>
-      </w:r>
-      <w:proofErr w:type="spellStart"/>
-      <w:r>
-        <w:t>x,y,z</w:t>
-      </w:r>
-      <w:proofErr w:type="spellEnd"/>
-      <w:r>
-        <w:t xml:space="preserve"> de </w:t>
-      </w:r>
-      <w:proofErr w:type="spellStart"/>
-      <w:r>
-        <w:t>transform</w:t>
-      </w:r>
-      <w:proofErr w:type="spellEnd"/>
-    </w:p>
-    <w:p>
-      <w:proofErr w:type="spellStart"/>
-      <w:r>
-        <w:t>transform.Translate</w:t>
-      </w:r>
-      <w:proofErr w:type="spellEnd"/>
-      <w:r>
-        <w:t xml:space="preserve"> (new Vector3 </w:t>
+    </w:p>
+    <w:p/>
+    <w:p>
+      <w:r>
+        <w:t>translate -&gt; le avisa al motor que queremos cambiar las posiciones x,y,z de transform</w:t>
+      </w:r>
+    </w:p>
+    <w:p>
+      <w:r>
+        <w:t xml:space="preserve">transform.Translate (new Vector3 </w:t>
       </w:r>
       <w:r>
         <w:t>(</w:t>
       </w:r>
-      <w:proofErr w:type="gramStart"/>
-      <w:r>
-        <w:t>Input.GetAxisRaw(</w:t>
-      </w:r>
-      <w:proofErr w:type="gramEnd"/>
-      <w:r>
-        <w:t>"Horizontal")*velocidad_movimiento*Time.deltaTime,0,0));</w:t>
-      </w:r>
-    </w:p>
+      <w:r>
+        <w:t>Input.GetAxisRaw("Horizontal")*velocidad_movimiento*Time.deltaTime,0,0));</w:t>
+      </w:r>
+    </w:p>
+    <w:p/>
+    <w:p/>
+    <w:p>
+      <w:r>
+        <w:t>EXTRA ANTERIOR</w:t>
+      </w:r>
+    </w:p>
+    <w:p/>
+    <w:p/>
+    <w:p>
+      <w:r>
+        <w:t>GameObject es una clase que define a los objetos del juego</w:t>
+      </w:r>
+    </w:p>
+    <w:p/>
+    <w:p>
+      <w:r>
+        <w:t>//Nos permite encontrar un objeto y asignarlo por referencia</w:t>
+      </w:r>
+    </w:p>
+    <w:p>
+      <w:r>
+        <w:t>GameObject.Find ("plataforma");</w:t>
+      </w:r>
+    </w:p>
+    <w:p/>
+    <w:p>
+      <w:r>
+        <w:t>//un contador en base a los FPS de la máquina actual</w:t>
+      </w:r>
+    </w:p>
+    <w:p>
+      <w:r>
+        <w:t>timer_respawn -= Time.deltaTime;</w:t>
+      </w:r>
+    </w:p>
+    <w:p>
+      <w:r>
+        <w:t>//Numeros aleatorios en un rango</w:t>
+      </w:r>
+    </w:p>
+    <w:p>
+      <w:r>
+        <w:t xml:space="preserve">Random.Range(a,b); </w:t>
+      </w:r>
+    </w:p>
+    <w:p>
+      <w:r>
+        <w:t>//para instanciar un prefab u otro objeto</w:t>
+      </w:r>
+    </w:p>
+    <w:p>
+      <w:r>
+        <w:t>Instantiate (objeto, new Vector3(x,y,z), transform.rotation);</w:t>
+      </w:r>
+    </w:p>
+    <w:p>
+      <w:r>
+        <w:t>//Rigidbody y suscomponentes nos permite manejar sus atributos a gusto</w:t>
+      </w:r>
+    </w:p>
+    <w:p>
+      <w:r>
+        <w:t>RigidBody rb = GetComponent&lt;Rigidbody&gt; ();</w:t>
+      </w:r>
+    </w:p>
+    <w:p/>
+    <w:p/>
+    <w:p>
+      <w:r>
+        <w:t>//Hay 4 distintas fuerzas que se pueden agregar a un rigidbody</w:t>
+      </w:r>
+    </w:p>
+    <w:p>
+      <w:pPr>
+        <w:rPr>
+          <w:lang w:val="en-US"/>
+        </w:rPr>
+      </w:pPr>
+      <w:r>
+        <w:rPr>
+          <w:lang w:val="en-US"/>
+        </w:rPr>
+        <w:t>rb.AddForce (new Vector3 (x*Time.deltaTime,0,0), ForceMode.Force);</w:t>
+      </w:r>
+    </w:p>
+    <w:p>
+      <w:pPr>
+        <w:rPr>
+          <w:lang w:val="en-US"/>
+        </w:rPr>
+      </w:pPr>
+    </w:p>
+    <w:p>
+      <w:pPr>
+        <w:rPr>
+          <w:lang w:val="en-US"/>
+        </w:rPr>
+      </w:pPr>
+    </w:p>
+    <w:p>
+      <w:pPr>
+        <w:rPr>
+          <w:lang w:val="en-US"/>
+        </w:rPr>
+      </w:pPr>
+    </w:p>
+    <w:p>
+      <w:pPr>
+        <w:rPr>
+          <w:lang w:val="en-US"/>
+        </w:rPr>
+      </w:pPr>
+    </w:p>
+    <w:p>
+      <w:r>
+        <w:t>//Ejemplo para colisiones de entrada</w:t>
+      </w:r>
+    </w:p>
+    <w:p>
+      <w:r>
+        <w:t>public void OnCollisionEnter(Collision obj_col)</w:t>
+      </w:r>
+    </w:p>
+    <w:p>
+      <w:r>
+        <w:t>{</w:t>
+      </w:r>
+    </w:p>
+    <w:p>
+      <w:r>
+        <w:tab/>
+        <w:t xml:space="preserve">if (obj_col.gameObject.name == objetivo_desaparicion) </w:t>
+      </w:r>
+    </w:p>
+    <w:p>
+      <w:pPr>
+        <w:rPr>
+          <w:lang w:val="en-US"/>
+        </w:rPr>
+      </w:pPr>
+      <w:r>
+        <w:tab/>
+      </w:r>
+      <w:r>
+        <w:tab/>
+      </w:r>
+      <w:r>
+        <w:rPr>
+          <w:lang w:val="en-US"/>
+        </w:rPr>
+        <w:t>Destroy (obj_paracaidas.gameObject, 2f);</w:t>
+      </w:r>
+    </w:p>
+    <w:p>
+      <w:pPr>
+        <w:rPr>
+          <w:lang w:val="en-US"/>
+        </w:rPr>
+      </w:pPr>
+      <w:r>
+        <w:rPr>
+          <w:lang w:val="en-US"/>
+        </w:rPr>
+        <w:tab/>
+        <w:t xml:space="preserve">if (obj_col.gameObject.name == "barco_juego") </w:t>
+      </w:r>
+    </w:p>
+    <w:p>
+      <w:r>
+        <w:rPr>
+          <w:lang w:val="en-US"/>
+        </w:rPr>
+        <w:tab/>
+      </w:r>
+      <w:r>
+        <w:rPr>
+          <w:lang w:val="en-US"/>
+        </w:rPr>
+        <w:tab/>
+      </w:r>
+      <w:r>
+        <w:t>Destroy (obj_paracaidas.gameObject); //una referencia desde rigidbody hacia un gameObject</w:t>
+      </w:r>
+    </w:p>
+    <w:p>
+      <w:r>
+        <w:t>}</w:t>
+      </w:r>
+    </w:p>
+    <w:p/>
+    <w:p>
+      <w:r>
+        <w:t>//para que un enemigo te siga</w:t>
+      </w:r>
+    </w:p>
+    <w:p>
+      <w:pPr>
+        <w:rPr>
+          <w:lang w:val="en-US"/>
+        </w:rPr>
+      </w:pPr>
+      <w:r>
+        <w:rPr>
+          <w:lang w:val="en-US"/>
+        </w:rPr>
+        <w:t>Voltear</w:t>
+      </w:r>
+    </w:p>
+    <w:p>
+      <w:pPr>
+        <w:rPr>
+          <w:lang w:val="en-US"/>
+        </w:rPr>
+      </w:pPr>
+      <w:r>
+        <w:rPr>
+          <w:lang w:val="en-US"/>
+        </w:rPr>
+        <w:t>transform_nueva.rotation = Quaternion.Slerp(transform_nueva.rotation, Quaternion.LookRotation(-target.position + transform_nueva.position), rotationSpeed*Time.deltaTime);</w:t>
+      </w:r>
+    </w:p>
+    <w:p>
+      <w:pPr>
+        <w:rPr>
+          <w:lang w:val="en-US"/>
+        </w:rPr>
+      </w:pPr>
+    </w:p>
+    <w:p>
+      <w:r>
+        <w:t>Caminar</w:t>
+      </w:r>
+    </w:p>
+    <w:p>
+      <w:r>
+        <w:t>transform_nueva.position += transform_nueva.forward * -vel * Time.deltaTime;</w:t>
+      </w:r>
+    </w:p>
+    <w:p/>
+    <w:p/>
+    <w:p/>
+    <w:p/>
+    <w:p>
+      <w:r>
+        <w:t>//eventos de teclado</w:t>
+      </w:r>
+    </w:p>
+    <w:p>
+      <w:r>
+        <w:t>if(Input.GetKey (KeyCode.UpArrow))</w:t>
+      </w:r>
+    </w:p>
+    <w:p/>
+    <w:p/>
+    <w:p/>
+    <w:p>
+      <w:r>
+        <w:t>//mensajes en pantalla</w:t>
+      </w:r>
+    </w:p>
+    <w:p>
+      <w:r>
+        <w:t>void OnGUI()</w:t>
+      </w:r>
+    </w:p>
+    <w:p>
+      <w:r>
+        <w:t>{</w:t>
+      </w:r>
+    </w:p>
+    <w:p>
+      <w:r>
+        <w:tab/>
+        <w:t>GUI.Label (new Rect (10, 60, 140, 20), "Cajas recogidas: " + cajas_recogidas.ToString ());</w:t>
+      </w:r>
+    </w:p>
+    <w:p>
+      <w:r>
+        <w:tab/>
+        <w:t>GUI.Label (new Rect (150, 60, 150, 20), "Vidas: " + vidas_barco.ToString ());</w:t>
+      </w:r>
+    </w:p>
+    <w:p>
+      <w:r>
+        <w:t>}</w:t>
+      </w:r>
+    </w:p>
+    <w:p/>
+    <w:p>
+      <w:r>
+        <w:t>//mecánica de disparo</w:t>
+      </w:r>
+    </w:p>
+    <w:p>
+      <w:r>
+        <w:t xml:space="preserve">if (Input.GetKeyDown (KeyCode.Alpha1)) </w:t>
+      </w:r>
+    </w:p>
+    <w:p>
+      <w:r>
+        <w:t>{</w:t>
+      </w:r>
+    </w:p>
+    <w:p>
+      <w:r>
+        <w:tab/>
+      </w:r>
+    </w:p>
+    <w:p>
+      <w:r>
+        <w:lastRenderedPageBreak/>
+        <w:tab/>
+        <w:t>if(Physics.Raycast( new Vector3(transform.position.x, pos_y , transform.position.z), -transform.forward , out fin_rayo, max_distance))</w:t>
+      </w:r>
+    </w:p>
+    <w:p>
+      <w:r>
+        <w:tab/>
+        <w:t xml:space="preserve">{ </w:t>
+      </w:r>
+    </w:p>
+    <w:p>
+      <w:r>
+        <w:tab/>
+      </w:r>
+      <w:r>
+        <w:tab/>
+        <w:t>line.enabled = true;</w:t>
+      </w:r>
+    </w:p>
+    <w:p>
+      <w:r>
+        <w:tab/>
+      </w:r>
+      <w:r>
+        <w:tab/>
+        <w:t>line.SetPosition (1, fin_rayo.point);</w:t>
+      </w:r>
+    </w:p>
+    <w:p>
+      <w:r>
+        <w:tab/>
+      </w:r>
+      <w:r>
+        <w:tab/>
+        <w:t xml:space="preserve">if (fin_rayo.collider.gameObject.name == "tiburon_prefab(Clone)") </w:t>
+      </w:r>
+    </w:p>
+    <w:p>
+      <w:r>
+        <w:tab/>
+      </w:r>
+      <w:r>
+        <w:tab/>
+        <w:t xml:space="preserve">{ </w:t>
+      </w:r>
+    </w:p>
+    <w:p>
+      <w:r>
+        <w:tab/>
+      </w:r>
+      <w:r>
+        <w:tab/>
+      </w:r>
+      <w:r>
+        <w:tab/>
+        <w:t>fin_rayo.collider.transform.Translate (transform.forward);</w:t>
+      </w:r>
+    </w:p>
+    <w:p>
+      <w:r>
+        <w:tab/>
+      </w:r>
+      <w:r>
+        <w:tab/>
+      </w:r>
+      <w:r>
+        <w:tab/>
+        <w:t>Destroy (fin_rayo.collider.gameObject);</w:t>
+      </w:r>
+    </w:p>
+    <w:p>
+      <w:r>
+        <w:tab/>
+      </w:r>
+      <w:r>
+        <w:tab/>
+      </w:r>
+      <w:r>
+        <w:tab/>
+        <w:t>line.enabled = false;</w:t>
+      </w:r>
+    </w:p>
+    <w:p>
+      <w:r>
+        <w:tab/>
+      </w:r>
+      <w:r>
+        <w:tab/>
+        <w:t>}</w:t>
+      </w:r>
+    </w:p>
+    <w:p>
+      <w:r>
+        <w:tab/>
+        <w:t>}</w:t>
+      </w:r>
+    </w:p>
+    <w:p/>
+    <w:p>
+      <w:r>
+        <w:t>}</w:t>
+      </w:r>
+    </w:p>
+    <w:p/>
+    <w:p/>
+    <w:p/>
+    <w:p>
+      <w:r>
+        <w:t>//CREAR CANVAS</w:t>
+      </w:r>
+    </w:p>
+    <w:p/>
+    <w:p>
+      <w:r>
+        <w:t>Se necesitan dos sprites:</w:t>
+      </w:r>
+    </w:p>
+    <w:p>
+      <w:r>
+        <w:t>1.-Marco</w:t>
+      </w:r>
+    </w:p>
+    <w:p>
+      <w:r>
+        <w:t>2.-Barra con los colores</w:t>
+      </w:r>
+    </w:p>
+    <w:p>
+      <w:r>
+        <w:t>Si son imagenes necesitan ser convertidas a sprites de manera interna</w:t>
+      </w:r>
+    </w:p>
+    <w:p/>
+    <w:p>
+      <w:r>
+        <w:t>Se agrega la jerarqu+ia:</w:t>
+      </w:r>
+    </w:p>
+    <w:p>
+      <w:r>
+        <w:t>Canvas</w:t>
+      </w:r>
+    </w:p>
+    <w:p>
+      <w:r>
+        <w:tab/>
+        <w:t>Imagen (con ancho y alto del marco/Barra, componente -&gt; scrollbar y agregamos la mascara de abajo en handle rect y modificamos Size y Value)</w:t>
+      </w:r>
+    </w:p>
+    <w:p>
+      <w:r>
+        <w:tab/>
+      </w:r>
+      <w:r>
+        <w:tab/>
+        <w:t>Imagen(Marco)</w:t>
+      </w:r>
+    </w:p>
+    <w:p>
+      <w:r>
+        <w:tab/>
+      </w:r>
+      <w:r>
+        <w:tab/>
+        <w:t xml:space="preserve">Mascara (con el componente Mask y sin la casilla marcada, center -&gt; stretch) </w:t>
+      </w:r>
+    </w:p>
+    <w:p>
+      <w:r>
+        <w:lastRenderedPageBreak/>
+        <w:tab/>
+      </w:r>
+      <w:r>
+        <w:tab/>
+      </w:r>
+      <w:r>
+        <w:tab/>
+        <w:t>Imagen(Imagen de la vida llena)</w:t>
+      </w:r>
+    </w:p>
+    <w:p>
+      <w:r>
+        <w:tab/>
+      </w:r>
+      <w:r>
+        <w:tab/>
+      </w:r>
+      <w:r>
+        <w:tab/>
+      </w:r>
+    </w:p>
+    <w:p>
+      <w:r>
+        <w:t>Lo que está más abajo es loque se muestra al frente, es por eso que marco debe ir debajo de la más cara asi se muestra de frente</w:t>
+      </w:r>
+    </w:p>
+    <w:p/>
+    <w:p/>
+    <w:p/>
+    <w:p>
+      <w:r>
+        <w:t>private float vida_base = 100;</w:t>
+      </w:r>
+    </w:p>
+    <w:p>
+      <w:r>
+        <w:tab/>
+        <w:t>private float vida_actual;</w:t>
+      </w:r>
+    </w:p>
+    <w:p/>
+    <w:p>
+      <w:r>
+        <w:tab/>
+        <w:t>public Scrollbar barra_vida;</w:t>
+      </w:r>
+    </w:p>
+    <w:p/>
+    <w:p>
+      <w:r>
+        <w:tab/>
+        <w:t>void Start () {</w:t>
+      </w:r>
+    </w:p>
+    <w:p>
+      <w:r>
+        <w:tab/>
+      </w:r>
+      <w:r>
+        <w:tab/>
+        <w:t>vida_actual = vida_base;</w:t>
+      </w:r>
+    </w:p>
+    <w:p>
+      <w:r>
+        <w:tab/>
+        <w:t>}</w:t>
+      </w:r>
+    </w:p>
+    <w:p/>
+    <w:p>
+      <w:r>
+        <w:tab/>
+        <w:t>void Update () {</w:t>
+      </w:r>
+    </w:p>
+    <w:p>
+      <w:r>
+        <w:tab/>
+      </w:r>
+      <w:r>
+        <w:tab/>
+        <w:t>movimiento ();</w:t>
+      </w:r>
+    </w:p>
+    <w:p>
+      <w:r>
+        <w:tab/>
+        <w:t>}</w:t>
+      </w:r>
+    </w:p>
+    <w:p/>
+    <w:p>
+      <w:r>
+        <w:tab/>
+        <w:t>void movimiento(){</w:t>
+      </w:r>
+    </w:p>
+    <w:p/>
+    <w:p/>
+    <w:p>
+      <w:r>
+        <w:tab/>
+        <w:t>}</w:t>
+      </w:r>
+    </w:p>
+    <w:p/>
+    <w:p>
+      <w:r>
+        <w:tab/>
+        <w:t>public void reducirVida(float reducción){</w:t>
+      </w:r>
+    </w:p>
+    <w:p>
+      <w:r>
+        <w:tab/>
+      </w:r>
+    </w:p>
+    <w:p>
+      <w:r>
+        <w:tab/>
+      </w:r>
+      <w:r>
+        <w:tab/>
+        <w:t>if (vida_actual &gt;= reducción) {</w:t>
+      </w:r>
+    </w:p>
+    <w:p>
+      <w:r>
+        <w:tab/>
+      </w:r>
+      <w:r>
+        <w:tab/>
+      </w:r>
+      <w:r>
+        <w:tab/>
+        <w:t>vida_actual -= reducción;</w:t>
+      </w:r>
+    </w:p>
+    <w:p/>
+    <w:p>
+      <w:r>
+        <w:tab/>
+      </w:r>
+      <w:r>
+        <w:tab/>
+      </w:r>
+      <w:r>
+        <w:tab/>
+        <w:t>barra_vida.size = vida_actual / vida_base;</w:t>
+      </w:r>
+    </w:p>
+    <w:p>
+      <w:r>
+        <w:tab/>
+      </w:r>
+      <w:r>
+        <w:tab/>
+        <w:t>}</w:t>
+      </w:r>
+    </w:p>
+    <w:p>
+      <w:r>
+        <w:tab/>
+        <w:t>}</w:t>
+      </w:r>
+    </w:p>
+    <w:p>
+      <w:r>
+        <w:tab/>
+      </w:r>
+    </w:p>
+    <w:p>
+      <w:r>
+        <w:tab/>
+      </w:r>
+    </w:p>
+    <w:p>
+      <w:r>
+        <w:tab/>
+      </w:r>
+    </w:p>
+    <w:p/>
+    <w:p>
+      <w:r>
+        <w:t>//el objeto dañino</w:t>
+      </w:r>
+    </w:p>
+    <w:p/>
+    <w:p>
+      <w:r>
+        <w:t>if (obj_col.gameObject.name == "jugador") {</w:t>
+      </w:r>
+    </w:p>
+    <w:p/>
+    <w:p>
+      <w:r>
+        <w:tab/>
+      </w:r>
+      <w:r>
+        <w:tab/>
+      </w:r>
+      <w:r>
+        <w:tab/>
+        <w:t>obj_col.gameObject.SendMessageUpwards ("reducirVida", 10,SendMessageOptions.DontRequireReceiver);</w:t>
+      </w:r>
+    </w:p>
+    <w:p>
+      <w:r>
+        <w:tab/>
+      </w:r>
+      <w:r>
+        <w:tab/>
+        <w:t>}</w:t>
+      </w:r>
+    </w:p>
+    <w:p/>
+    <w:p/>
+    <w:p/>
+    <w:p/>
+    <w:p/>
+    <w:p/>
+    <w:p/>
+    <w:p/>
+    <w:p/>
+    <w:p/>
+    <w:p/>
+    <w:p/>
+    <w:p/>
     <w:p>
       <w:bookmarkStart w:id="0" w:name="_GoBack"/>
       <w:bookmarkEnd w:id="0"/>
     </w:p>
+    <w:p/>
     <w:sectPr>
       <w:pgSz w:w="12240" w:h="15840"/>
       <w:pgMar w:top="1417" w:right="1701" w:bottom="1417" w:left="1701" w:header="708" w:footer="708" w:gutter="0"/>

</xml_diff>